<commit_message>
fixed weapons and abilities and death
</commit_message>
<xml_diff>
--- a/Assets/Goals - 0.2.docx
+++ b/Assets/Goals - 0.2.docx
@@ -16,73 +16,10 @@
         <w:pStyle w:val="Heading1"/>
       </w:pPr>
       <w:r>
-        <w:t>Summary</w:t>
-      </w:r>
-    </w:p>
-    <w:p>
-      <w:r>
-        <w:t xml:space="preserve">A </w:t>
-      </w:r>
-      <w:r>
-        <w:t xml:space="preserve">3D </w:t>
-      </w:r>
-      <w:r>
-        <w:t>game where you can fight monsters and build</w:t>
-      </w:r>
-      <w:r>
-        <w:t xml:space="preserve"> with lots of control</w:t>
-      </w:r>
-      <w:r>
-        <w:t>.</w:t>
-      </w:r>
-      <w:r>
-        <w:t xml:space="preserve"> </w:t>
-      </w:r>
-    </w:p>
-    <w:p>
-      <w:r>
-        <w:t>The primary goal is fighting.</w:t>
-      </w:r>
-    </w:p>
-    <w:p>
-      <w:r>
-        <w:t xml:space="preserve">Should be multiplayer eventually. Should have smart AI that can help you fight with NPC friends or fight you with NPC enemies. Should have boss fights and challenges to give progression. </w:t>
-      </w:r>
-    </w:p>
-    <w:p>
-      <w:pPr>
-        <w:pStyle w:val="Heading1"/>
-      </w:pPr>
-      <w:r>
-        <w:t>Definitions</w:t>
-      </w:r>
-    </w:p>
-    <w:p>
-      <w:r>
-        <w:t>Character: A player, NPC, enemy, or other virtual thing representing a life form</w:t>
-      </w:r>
-    </w:p>
-    <w:p>
-      <w:r>
-        <w:t>NPC: Non-player character, usually refers to non-enemy</w:t>
-      </w:r>
-    </w:p>
-    <w:p>
-      <w:r>
-        <w:t>Enemy: an NPC that tends to attack the player</w:t>
-      </w:r>
-    </w:p>
-    <w:p>
-      <w:r>
-        <w:t>Ally: a character who is in the same party or otherwise considered a friend in battle</w:t>
-      </w:r>
-    </w:p>
-    <w:p>
-      <w:pPr>
-        <w:pStyle w:val="Heading1"/>
-      </w:pPr>
-      <w:r>
-        <w:t>Features</w:t>
+        <w:t>F</w:t>
+      </w:r>
+      <w:r>
+        <w:t>eatures</w:t>
       </w:r>
     </w:p>
     <w:p>
@@ -251,77 +188,13 @@
       </w:r>
     </w:p>
     <w:p>
-      <w:pPr>
-        <w:pStyle w:val="Heading3"/>
-      </w:pPr>
-      <w:r>
-        <w:t>Urban</w:t>
-      </w:r>
-    </w:p>
-    <w:p>
-      <w:r>
-        <w:t>Cities and towns. These places should have buildings and relatively high safety.</w:t>
-      </w:r>
-    </w:p>
-    <w:p>
-      <w:pPr>
-        <w:pStyle w:val="Heading2"/>
-      </w:pPr>
-      <w:r>
-        <w:t>Adventuring</w:t>
-      </w:r>
-    </w:p>
-    <w:p>
-      <w:r>
-        <w:t xml:space="preserve">Players </w:t>
-      </w:r>
-      <w:r>
-        <w:t>can explore new environments.</w:t>
-      </w:r>
-    </w:p>
-    <w:p>
-      <w:pPr>
-        <w:pStyle w:val="Heading2"/>
-      </w:pPr>
-      <w:r>
-        <w:t>Party</w:t>
-      </w:r>
-    </w:p>
-    <w:p>
-      <w:r>
-        <w:t>NPCs can be part of a party. Nested parties are a possibility (a party can join another party without merging and losing hierarchy)</w:t>
-      </w:r>
-    </w:p>
-    <w:p>
-      <w:r>
-        <w:t>NPCs in a party might heal party members more than a random NPC.</w:t>
-      </w:r>
-      <w:r>
-        <w:t xml:space="preserve"> NPCs in a party </w:t>
-      </w:r>
-      <w:proofErr w:type="gramStart"/>
-      <w:r>
-        <w:t>won’t</w:t>
-      </w:r>
-      <w:proofErr w:type="gramEnd"/>
-      <w:r>
-        <w:t xml:space="preserve"> attack party members.</w:t>
-      </w:r>
-    </w:p>
-    <w:p>
-      <w:r>
-        <w:t xml:space="preserve">Party member </w:t>
-      </w:r>
-      <w:proofErr w:type="spellStart"/>
-      <w:r>
-        <w:t>stats</w:t>
-      </w:r>
-      <w:proofErr w:type="spellEnd"/>
-      <w:r>
-        <w:t xml:space="preserve"> can be seen</w:t>
-      </w:r>
-      <w:r>
-        <w:t>. An NPC might choose to heal a party member with lower hp first. An NPC might choose to buff the attack of the party member with the highest attack for a greater effect.</w:t>
+      <w:r>
+        <w:t>IDEA: have trees with different branches all having hp values, you can break them with fists.</w:t>
+      </w:r>
+    </w:p>
+    <w:p>
+      <w:r>
+        <w:t>Environment should be a simple terrain</w:t>
       </w:r>
     </w:p>
     <w:p>
@@ -367,6 +240,9 @@
     </w:p>
     <w:p>
       <w:r>
+        <w:t xml:space="preserve">&lt;no?&gt; </w:t>
+      </w:r>
+      <w:r>
         <w:t>crafting takes time, depending on the skill of the character</w:t>
       </w:r>
     </w:p>
@@ -388,6 +264,7 @@
         <w:pStyle w:val="Heading2"/>
       </w:pPr>
       <w:r>
+        <w:lastRenderedPageBreak/>
         <w:t>NPCs</w:t>
       </w:r>
     </w:p>
@@ -455,7 +332,6 @@
         <w:pStyle w:val="Heading2"/>
       </w:pPr>
       <w:r>
-        <w:lastRenderedPageBreak/>
         <w:t>Stats</w:t>
       </w:r>
     </w:p>

</xml_diff>